<commit_message>
Update GitHub how to upload 100mb+.docx
</commit_message>
<xml_diff>
--- a/GitHub how to upload 100mb+.docx
+++ b/GitHub how to upload 100mb+.docx
@@ -41,7 +41,23 @@
           <w:b/>
           <w:bCs/>
         </w:rPr>
-        <w:t>Download Git. Don’t change any option during the installation except the default editor for Git</w:t>
+        <w:t xml:space="preserve">Download Git. </w:t>
+      </w:r>
+      <w:proofErr w:type="gramStart"/>
+      <w:r>
+        <w:rPr>
+          <w:b/>
+          <w:bCs/>
+        </w:rPr>
+        <w:t>Don’t</w:t>
+      </w:r>
+      <w:proofErr w:type="gramEnd"/>
+      <w:r>
+        <w:rPr>
+          <w:b/>
+          <w:bCs/>
+        </w:rPr>
+        <w:t xml:space="preserve"> change any option during the installation except the default editor for Git</w:t>
       </w:r>
       <w:r>
         <w:rPr>
@@ -486,7 +502,23 @@
           <w:b/>
           <w:bCs/>
         </w:rPr>
-        <w:t>Now you should be able to work on the repository and make changes. You don’t have to read the following steps except if you want to know how Git LFS work.</w:t>
+        <w:t xml:space="preserve">Now you should be able to work on the repository and make changes. You </w:t>
+      </w:r>
+      <w:proofErr w:type="gramStart"/>
+      <w:r>
+        <w:rPr>
+          <w:b/>
+          <w:bCs/>
+        </w:rPr>
+        <w:t>don’t</w:t>
+      </w:r>
+      <w:proofErr w:type="gramEnd"/>
+      <w:r>
+        <w:rPr>
+          <w:b/>
+          <w:bCs/>
+        </w:rPr>
+        <w:t xml:space="preserve"> have to read the following steps except if you want to know how Git LFS work.</w:t>
       </w:r>
     </w:p>
     <w:p>
@@ -702,7 +734,23 @@
           <w:b/>
           <w:bCs/>
         </w:rPr>
-        <w:t>Mingw64 will open and write the command: git lfs install</w:t>
+        <w:t xml:space="preserve">Mingw64 will open and write the command: git </w:t>
+      </w:r>
+      <w:proofErr w:type="spellStart"/>
+      <w:r>
+        <w:rPr>
+          <w:b/>
+          <w:bCs/>
+        </w:rPr>
+        <w:t>lfs</w:t>
+      </w:r>
+      <w:proofErr w:type="spellEnd"/>
+      <w:r>
+        <w:rPr>
+          <w:b/>
+          <w:bCs/>
+        </w:rPr>
+        <w:t xml:space="preserve"> install</w:t>
       </w:r>
     </w:p>
     <w:p>
@@ -819,10 +867,6 @@
     <w:p>
       <w:pPr>
         <w:pStyle w:val="ListParagraph"/>
-        <w:numPr>
-          <w:ilvl w:val="0"/>
-          <w:numId w:val="1"/>
-        </w:numPr>
         <w:rPr>
           <w:b/>
           <w:bCs/>
@@ -931,7 +975,23 @@
           <w:b/>
           <w:bCs/>
         </w:rPr>
-        <w:t xml:space="preserve"> we use .psd </w:t>
+        <w:t xml:space="preserve"> we use .</w:t>
+      </w:r>
+      <w:proofErr w:type="spellStart"/>
+      <w:r>
+        <w:rPr>
+          <w:b/>
+          <w:bCs/>
+        </w:rPr>
+        <w:t>psd</w:t>
+      </w:r>
+      <w:proofErr w:type="spellEnd"/>
+      <w:r>
+        <w:rPr>
+          <w:b/>
+          <w:bCs/>
+        </w:rPr>
+        <w:t xml:space="preserve"> </w:t>
       </w:r>
       <w:r>
         <w:rPr>
@@ -946,7 +1006,25 @@
           <w:bCs/>
           <w:color w:val="4472C4" w:themeColor="accent1"/>
         </w:rPr>
-        <w:t xml:space="preserve">.gitattributes </w:t>
+        <w:t>.</w:t>
+      </w:r>
+      <w:proofErr w:type="spellStart"/>
+      <w:r>
+        <w:rPr>
+          <w:b/>
+          <w:bCs/>
+          <w:color w:val="4472C4" w:themeColor="accent1"/>
+        </w:rPr>
+        <w:t>gitattributes</w:t>
+      </w:r>
+      <w:proofErr w:type="spellEnd"/>
+      <w:r>
+        <w:rPr>
+          <w:b/>
+          <w:bCs/>
+          <w:color w:val="4472C4" w:themeColor="accent1"/>
+        </w:rPr>
+        <w:t xml:space="preserve"> </w:t>
       </w:r>
       <w:r>
         <w:rPr>
@@ -1179,8 +1257,6 @@
       </w:r>
       <w:r>
         <w:rPr>
-          <w:b/>
-          <w:bCs/>
           <w:noProof/>
         </w:rPr>
         <w:drawing>
@@ -1219,35 +1295,41 @@
           </wp:inline>
         </w:drawing>
       </w:r>
-    </w:p>
-    <w:p>
-      <w:pPr>
-        <w:ind w:left="360"/>
-        <w:rPr>
-          <w:b/>
-          <w:bCs/>
-        </w:rPr>
-      </w:pPr>
+      <w:proofErr w:type="gramStart"/>
       <w:r>
         <w:rPr>
           <w:b/>
           <w:bCs/>
         </w:rPr>
         <w:lastRenderedPageBreak/>
+        <w:t>Open .</w:t>
+      </w:r>
+      <w:proofErr w:type="spellStart"/>
+      <w:r>
+        <w:rPr>
+          <w:b/>
+          <w:bCs/>
+        </w:rPr>
+        <w:t>gitattribrutes</w:t>
+      </w:r>
+      <w:proofErr w:type="spellEnd"/>
+      <w:proofErr w:type="gramEnd"/>
+      <w:r>
+        <w:rPr>
+          <w:b/>
+          <w:bCs/>
+        </w:rPr>
+        <w:t xml:space="preserve"> and write this code</w:t>
+      </w:r>
+      <w:r>
+        <w:rPr>
+          <w:b/>
+          <w:bCs/>
+        </w:rPr>
         <w:br/>
-        <w:t>12. Open .gitattribrutes and write this code</w:t>
-      </w:r>
-      <w:r>
-        <w:rPr>
-          <w:b/>
-          <w:bCs/>
-        </w:rPr>
-        <w:br/>
-      </w:r>
-      <w:r>
-        <w:rPr>
-          <w:b/>
-          <w:bCs/>
+      </w:r>
+      <w:r>
+        <w:rPr>
           <w:noProof/>
         </w:rPr>
         <w:drawing>
@@ -1292,7 +1374,7 @@
         <w:pStyle w:val="ListParagraph"/>
         <w:numPr>
           <w:ilvl w:val="0"/>
-          <w:numId w:val="2"/>
+          <w:numId w:val="1"/>
         </w:numPr>
         <w:rPr>
           <w:b/>
@@ -1304,7 +1386,23 @@
           <w:b/>
           <w:bCs/>
         </w:rPr>
-        <w:t xml:space="preserve">Now Commit .gitattributes first and then commit the change that was more </w:t>
+        <w:t>Now Commit .</w:t>
+      </w:r>
+      <w:proofErr w:type="spellStart"/>
+      <w:r>
+        <w:rPr>
+          <w:b/>
+          <w:bCs/>
+        </w:rPr>
+        <w:t>gitattributes</w:t>
+      </w:r>
+      <w:proofErr w:type="spellEnd"/>
+      <w:r>
+        <w:rPr>
+          <w:b/>
+          <w:bCs/>
+        </w:rPr>
+        <w:t xml:space="preserve"> first and then commit the change that was more </w:t>
       </w:r>
       <w:r>
         <w:rPr>
@@ -1332,15 +1430,17 @@
           <w:b/>
           <w:bCs/>
         </w:rPr>
-        <w:t xml:space="preserve">. If you try to commit the change that include 100mb. It will not accept it. You need to commit the change of </w:t>
-      </w:r>
-      <w:r>
-        <w:rPr>
-          <w:b/>
-          <w:bCs/>
-        </w:rPr>
-        <w:t>.gitattributes</w:t>
-      </w:r>
+        <w:t>. If you try to commit the change that include 100mb. It will not accept it. You need to commit the change of .</w:t>
+      </w:r>
+      <w:proofErr w:type="spellStart"/>
+      <w:r>
+        <w:rPr>
+          <w:b/>
+          <w:bCs/>
+        </w:rPr>
+        <w:t>gitattributes</w:t>
+      </w:r>
+      <w:proofErr w:type="spellEnd"/>
       <w:r>
         <w:rPr>
           <w:b/>
@@ -1368,7 +1468,7 @@
         <w:pStyle w:val="ListParagraph"/>
         <w:numPr>
           <w:ilvl w:val="0"/>
-          <w:numId w:val="2"/>
+          <w:numId w:val="1"/>
         </w:numPr>
         <w:rPr>
           <w:b/>
@@ -1546,7 +1646,7 @@
   <w:abstractNum w:abstractNumId="0" w15:restartNumberingAfterBreak="0">
     <w:nsid w:val="0ABB51DF"/>
     <w:multiLevelType w:val="hybridMultilevel"/>
-    <w:tmpl w:val="537AC418"/>
+    <w:tmpl w:val="97728B50"/>
     <w:lvl w:ilvl="0" w:tplc="0C09000F">
       <w:start w:val="1"/>
       <w:numFmt w:val="decimal"/>

</xml_diff>